<commit_message>
Prototipo E1 [JUGABLE - PARTE 3]
</commit_message>
<xml_diff>
--- a/Documentos/GDD_Suyay.docx
+++ b/Documentos/GDD_Suyay.docx
@@ -105,8 +105,42 @@
           <w:sz w:val="48"/>
           <w:szCs w:val="48"/>
         </w:rPr>
-        <w:t>Documento de Game Design</w:t>
-      </w:r>
+        <w:t xml:space="preserve">Documento de </w:t>
+      </w:r>
+      <w:proofErr w:type="spellStart"/>
+      <w:r>
+        <w:rPr>
+          <w:rFonts w:ascii="Oswald" w:eastAsia="Oswald" w:hAnsi="Oswald" w:cs="Oswald"/>
+          <w:b/>
+          <w:color w:val="666666"/>
+          <w:sz w:val="48"/>
+          <w:szCs w:val="48"/>
+        </w:rPr>
+        <w:t>Game</w:t>
+      </w:r>
+      <w:proofErr w:type="spellEnd"/>
+      <w:r>
+        <w:rPr>
+          <w:rFonts w:ascii="Oswald" w:eastAsia="Oswald" w:hAnsi="Oswald" w:cs="Oswald"/>
+          <w:b/>
+          <w:color w:val="666666"/>
+          <w:sz w:val="48"/>
+          <w:szCs w:val="48"/>
+        </w:rPr>
+        <w:t xml:space="preserve"> </w:t>
+      </w:r>
+      <w:proofErr w:type="spellStart"/>
+      <w:r>
+        <w:rPr>
+          <w:rFonts w:ascii="Oswald" w:eastAsia="Oswald" w:hAnsi="Oswald" w:cs="Oswald"/>
+          <w:b/>
+          <w:color w:val="666666"/>
+          <w:sz w:val="48"/>
+          <w:szCs w:val="48"/>
+        </w:rPr>
+        <w:t>Design</w:t>
+      </w:r>
+      <w:proofErr w:type="spellEnd"/>
     </w:p>
     <w:p>
       <w:pPr>
@@ -309,6 +343,7 @@
           <w:szCs w:val="26"/>
         </w:rPr>
       </w:pPr>
+      <w:proofErr w:type="spellStart"/>
       <w:r>
         <w:rPr>
           <w:rFonts w:ascii="Oswald" w:eastAsia="Oswald" w:hAnsi="Oswald" w:cs="Oswald"/>
@@ -318,6 +353,7 @@
         </w:rPr>
         <w:t>Brief</w:t>
       </w:r>
+      <w:proofErr w:type="spellEnd"/>
     </w:p>
     <w:p>
       <w:pPr>
@@ -619,9 +655,11 @@
       </w:pPr>
       <w:bookmarkStart w:id="12" w:name="_y7hi7axcr2d4" w:colFirst="0" w:colLast="0"/>
       <w:bookmarkEnd w:id="12"/>
+      <w:proofErr w:type="spellStart"/>
       <w:r>
         <w:t>Brief</w:t>
       </w:r>
+      <w:proofErr w:type="spellEnd"/>
     </w:p>
     <w:p>
       <w:pPr>
@@ -631,11 +669,19 @@
           <w:color w:val="999999"/>
         </w:rPr>
       </w:pPr>
-      <w:r>
-        <w:rPr>
-          <w:color w:val="999999"/>
-        </w:rPr>
-        <w:t>Suyay es un videojuego 2D,</w:t>
+      <w:proofErr w:type="spellStart"/>
+      <w:r>
+        <w:rPr>
+          <w:color w:val="999999"/>
+        </w:rPr>
+        <w:t>Suyay</w:t>
+      </w:r>
+      <w:proofErr w:type="spellEnd"/>
+      <w:r>
+        <w:rPr>
+          <w:color w:val="999999"/>
+        </w:rPr>
+        <w:t xml:space="preserve"> es un videojuego 2D,</w:t>
       </w:r>
       <w:r>
         <w:rPr>
@@ -1379,7 +1425,21 @@
         <w:rPr>
           <w:color w:val="999999"/>
         </w:rPr>
-        <w:t xml:space="preserve"> encuentre en Suyay </w:t>
+        <w:t xml:space="preserve"> encuentre en </w:t>
+      </w:r>
+      <w:proofErr w:type="spellStart"/>
+      <w:r>
+        <w:rPr>
+          <w:color w:val="999999"/>
+        </w:rPr>
+        <w:t>Suyay</w:t>
+      </w:r>
+      <w:proofErr w:type="spellEnd"/>
+      <w:r>
+        <w:rPr>
+          <w:color w:val="999999"/>
+        </w:rPr>
+        <w:t xml:space="preserve"> </w:t>
       </w:r>
       <w:r>
         <w:rPr>
@@ -1830,8 +1890,30 @@
               <w:rPr>
                 <w:color w:val="FFFFFF"/>
               </w:rPr>
-              <w:t>Licencia Creative Commons</w:t>
+              <w:t xml:space="preserve">Licencia </w:t>
             </w:r>
+            <w:proofErr w:type="spellStart"/>
+            <w:r>
+              <w:rPr>
+                <w:color w:val="FFFFFF"/>
+              </w:rPr>
+              <w:t>Creative</w:t>
+            </w:r>
+            <w:proofErr w:type="spellEnd"/>
+            <w:r>
+              <w:rPr>
+                <w:color w:val="FFFFFF"/>
+              </w:rPr>
+              <w:t xml:space="preserve"> </w:t>
+            </w:r>
+            <w:proofErr w:type="spellStart"/>
+            <w:r>
+              <w:rPr>
+                <w:color w:val="FFFFFF"/>
+              </w:rPr>
+              <w:t>Commons</w:t>
+            </w:r>
+            <w:proofErr w:type="spellEnd"/>
             <w:r>
               <w:rPr>
                 <w:color w:val="FFFFFF"/>
@@ -2096,6 +2178,7 @@
         <w:spacing w:line="360" w:lineRule="auto"/>
         <w:jc w:val="both"/>
       </w:pPr>
+      <w:proofErr w:type="spellStart"/>
       <w:r>
         <w:rPr>
           <w:b/>
@@ -2105,6 +2188,7 @@
         </w:rPr>
         <w:t>Suyay</w:t>
       </w:r>
+      <w:proofErr w:type="spellEnd"/>
       <w:r>
         <w:t xml:space="preserve">: </w:t>
       </w:r>
@@ -2126,27 +2210,23 @@
           <w:iCs/>
           <w:color w:val="808080" w:themeColor="background1" w:themeShade="80"/>
         </w:rPr>
-        <w:t>A/Left</w:t>
-      </w:r>
-      <w:r>
-        <w:rPr>
-          <w:color w:val="808080" w:themeColor="background1" w:themeShade="80"/>
-        </w:rPr>
-        <w:t xml:space="preserve">, </w:t>
-      </w:r>
+        <w:t>A/</w:t>
+      </w:r>
+      <w:proofErr w:type="spellStart"/>
       <w:r>
         <w:rPr>
           <w:i/>
           <w:iCs/>
           <w:color w:val="808080" w:themeColor="background1" w:themeShade="80"/>
         </w:rPr>
-        <w:t>D/Right</w:t>
-      </w:r>
-      <w:r>
-        <w:rPr>
-          <w:color w:val="808080" w:themeColor="background1" w:themeShade="80"/>
-        </w:rPr>
-        <w:t xml:space="preserve"> y </w:t>
+        <w:t>Left</w:t>
+      </w:r>
+      <w:proofErr w:type="spellEnd"/>
+      <w:r>
+        <w:rPr>
+          <w:color w:val="808080" w:themeColor="background1" w:themeShade="80"/>
+        </w:rPr>
+        <w:t xml:space="preserve">, </w:t>
       </w:r>
       <w:r>
         <w:rPr>
@@ -2154,8 +2234,42 @@
           <w:iCs/>
           <w:color w:val="808080" w:themeColor="background1" w:themeShade="80"/>
         </w:rPr>
-        <w:t>W/Space</w:t>
-      </w:r>
+        <w:t>D/</w:t>
+      </w:r>
+      <w:proofErr w:type="spellStart"/>
+      <w:r>
+        <w:rPr>
+          <w:i/>
+          <w:iCs/>
+          <w:color w:val="808080" w:themeColor="background1" w:themeShade="80"/>
+        </w:rPr>
+        <w:t>Right</w:t>
+      </w:r>
+      <w:proofErr w:type="spellEnd"/>
+      <w:r>
+        <w:rPr>
+          <w:color w:val="808080" w:themeColor="background1" w:themeShade="80"/>
+        </w:rPr>
+        <w:t xml:space="preserve"> y </w:t>
+      </w:r>
+      <w:r>
+        <w:rPr>
+          <w:i/>
+          <w:iCs/>
+          <w:color w:val="808080" w:themeColor="background1" w:themeShade="80"/>
+        </w:rPr>
+        <w:t>W/</w:t>
+      </w:r>
+      <w:proofErr w:type="spellStart"/>
+      <w:r>
+        <w:rPr>
+          <w:i/>
+          <w:iCs/>
+          <w:color w:val="808080" w:themeColor="background1" w:themeShade="80"/>
+        </w:rPr>
+        <w:t>Space</w:t>
+      </w:r>
+      <w:proofErr w:type="spellEnd"/>
       <w:r>
         <w:rPr>
           <w:color w:val="808080" w:themeColor="background1" w:themeShade="80"/>
@@ -2168,12 +2282,14 @@
         </w:rPr>
         <w:t xml:space="preserve"> </w:t>
       </w:r>
+      <w:proofErr w:type="spellStart"/>
       <w:r>
         <w:rPr>
           <w:color w:val="808080" w:themeColor="background1" w:themeShade="80"/>
         </w:rPr>
         <w:t>Suyay</w:t>
       </w:r>
+      <w:proofErr w:type="spellEnd"/>
       <w:r>
         <w:rPr>
           <w:color w:val="808080" w:themeColor="background1" w:themeShade="80"/>
@@ -2276,7 +2392,21 @@
         <w:rPr>
           <w:color w:val="808080" w:themeColor="background1" w:themeShade="80"/>
         </w:rPr>
-        <w:t>l y presionar W/Space o botón “Lupa” se puede observar la imagen ampliada en la interfaz de cuadro.</w:t>
+        <w:t>l y presionar W/</w:t>
+      </w:r>
+      <w:proofErr w:type="spellStart"/>
+      <w:r>
+        <w:rPr>
+          <w:color w:val="808080" w:themeColor="background1" w:themeShade="80"/>
+        </w:rPr>
+        <w:t>Space</w:t>
+      </w:r>
+      <w:proofErr w:type="spellEnd"/>
+      <w:r>
+        <w:rPr>
+          <w:color w:val="808080" w:themeColor="background1" w:themeShade="80"/>
+        </w:rPr>
+        <w:t xml:space="preserve"> o botón “Lupa” se puede observar la imagen ampliada en la interfaz de cuadro.</w:t>
       </w:r>
     </w:p>
     <w:p>
@@ -2423,7 +2553,21 @@
         <w:rPr>
           <w:color w:val="808080" w:themeColor="background1" w:themeShade="80"/>
         </w:rPr>
-        <w:t xml:space="preserve">. Al posicionarse sobre él y presionar W/Space o botón “Lupa” se puede observar la interfaz para resolver el </w:t>
+        <w:t>. Al posicionarse sobre él y presionar W/</w:t>
+      </w:r>
+      <w:proofErr w:type="spellStart"/>
+      <w:r>
+        <w:rPr>
+          <w:color w:val="808080" w:themeColor="background1" w:themeShade="80"/>
+        </w:rPr>
+        <w:t>Space</w:t>
+      </w:r>
+      <w:proofErr w:type="spellEnd"/>
+      <w:r>
+        <w:rPr>
+          <w:color w:val="808080" w:themeColor="background1" w:themeShade="80"/>
+        </w:rPr>
+        <w:t xml:space="preserve"> o botón “Lupa” se puede observar la interfaz para resolver el </w:t>
       </w:r>
       <w:r>
         <w:rPr>
@@ -3634,7 +3778,21 @@
         <w:rPr>
           <w:color w:val="808080" w:themeColor="background1" w:themeShade="80"/>
         </w:rPr>
-        <w:t>Por cada ficha en la interfaz existe una carta que especifica el significado de esta. Mientras la ficha es controlada por el jugador (drag and drop) la carta asociada se puede visualizar.</w:t>
+        <w:t xml:space="preserve">Por cada ficha en la interfaz existe una carta que especifica el significado de esta. Mientras la ficha es controlada por el jugador (drag and </w:t>
+      </w:r>
+      <w:proofErr w:type="spellStart"/>
+      <w:r>
+        <w:rPr>
+          <w:color w:val="808080" w:themeColor="background1" w:themeShade="80"/>
+        </w:rPr>
+        <w:t>drop</w:t>
+      </w:r>
+      <w:proofErr w:type="spellEnd"/>
+      <w:r>
+        <w:rPr>
+          <w:color w:val="808080" w:themeColor="background1" w:themeShade="80"/>
+        </w:rPr>
+        <w:t>) la carta asociada se puede visualizar.</w:t>
       </w:r>
     </w:p>
     <w:p>
@@ -3709,7 +3867,21 @@
         <w:rPr>
           <w:color w:val="808080" w:themeColor="background1" w:themeShade="80"/>
         </w:rPr>
-        <w:t>La interfaz de cuadro ampliado permite visualizar una pintura del nivel en resolución completa. Cuando Suyay se posiciona cerca de un cuadro y se presiona la “Lupa”</w:t>
+        <w:t xml:space="preserve">La interfaz de cuadro ampliado permite visualizar una pintura del nivel en resolución completa. Cuando </w:t>
+      </w:r>
+      <w:proofErr w:type="spellStart"/>
+      <w:r>
+        <w:rPr>
+          <w:color w:val="808080" w:themeColor="background1" w:themeShade="80"/>
+        </w:rPr>
+        <w:t>Suyay</w:t>
+      </w:r>
+      <w:proofErr w:type="spellEnd"/>
+      <w:r>
+        <w:rPr>
+          <w:color w:val="808080" w:themeColor="background1" w:themeShade="80"/>
+        </w:rPr>
+        <w:t xml:space="preserve"> se posiciona cerca de un cuadro y se presiona la “Lupa”</w:t>
       </w:r>
       <w:r>
         <w:rPr>
@@ -4015,8 +4187,13 @@
         <w:t>Personaje principal</w:t>
       </w:r>
       <w:r>
-        <w:t>: Suyay</w:t>
-      </w:r>
+        <w:t xml:space="preserve">: </w:t>
+      </w:r>
+      <w:proofErr w:type="spellStart"/>
+      <w:r>
+        <w:t>Suyay</w:t>
+      </w:r>
+      <w:proofErr w:type="spellEnd"/>
     </w:p>
     <w:p>
       <w:pPr>
@@ -4040,6 +4217,7 @@
         </w:rPr>
         <w:t>“</w:t>
       </w:r>
+      <w:proofErr w:type="spellStart"/>
       <w:r>
         <w:rPr>
           <w:i/>
@@ -4048,7 +4226,18 @@
           <w:sz w:val="16"/>
           <w:szCs w:val="16"/>
         </w:rPr>
-        <w:t>Suyay (del quechua “esperanza”) es una estudiante</w:t>
+        <w:t>Suyay</w:t>
+      </w:r>
+      <w:proofErr w:type="spellEnd"/>
+      <w:r>
+        <w:rPr>
+          <w:i/>
+          <w:iCs/>
+          <w:color w:val="943634" w:themeColor="accent2" w:themeShade="BF"/>
+          <w:sz w:val="16"/>
+          <w:szCs w:val="16"/>
+        </w:rPr>
+        <w:t xml:space="preserve"> (del quechua “esperanza”) es una estudiante</w:t>
       </w:r>
       <w:r>
         <w:rPr>
@@ -5527,11 +5716,19 @@
       </w:pPr>
       <w:bookmarkStart w:id="29" w:name="_88u56qaw4usr" w:colFirst="0" w:colLast="0"/>
       <w:bookmarkEnd w:id="29"/>
-      <w:r>
-        <w:rPr>
-          <w:color w:val="999999"/>
-        </w:rPr>
-        <w:t>Suyay no contar</w:t>
+      <w:proofErr w:type="spellStart"/>
+      <w:r>
+        <w:rPr>
+          <w:color w:val="999999"/>
+        </w:rPr>
+        <w:t>Suyay</w:t>
+      </w:r>
+      <w:proofErr w:type="spellEnd"/>
+      <w:r>
+        <w:rPr>
+          <w:color w:val="999999"/>
+        </w:rPr>
+        <w:t xml:space="preserve"> no contar</w:t>
       </w:r>
       <w:r>
         <w:rPr>
@@ -5567,7 +5764,21 @@
         <w:rPr>
           <w:color w:val="999999"/>
         </w:rPr>
-        <w:t xml:space="preserve"> nos permite explorar un gameplay enfocado en el estimulo visual</w:t>
+        <w:t xml:space="preserve"> nos permite explorar un gameplay enfocado en el </w:t>
+      </w:r>
+      <w:proofErr w:type="spellStart"/>
+      <w:r>
+        <w:rPr>
+          <w:color w:val="999999"/>
+        </w:rPr>
+        <w:t>estimulo</w:t>
+      </w:r>
+      <w:proofErr w:type="spellEnd"/>
+      <w:r>
+        <w:rPr>
+          <w:color w:val="999999"/>
+        </w:rPr>
+        <w:t xml:space="preserve"> visual</w:t>
       </w:r>
       <w:r>
         <w:rPr>
@@ -5614,7 +5825,21 @@
         <w:rPr>
           <w:color w:val="999999"/>
         </w:rPr>
-        <w:t xml:space="preserve">El estilo visual escogido para el proyecto es pixel art. Los asset del proyecto se </w:t>
+        <w:t xml:space="preserve">El estilo visual escogido para el proyecto es pixel art. Los </w:t>
+      </w:r>
+      <w:proofErr w:type="spellStart"/>
+      <w:r>
+        <w:rPr>
+          <w:color w:val="999999"/>
+        </w:rPr>
+        <w:t>asset</w:t>
+      </w:r>
+      <w:proofErr w:type="spellEnd"/>
+      <w:r>
+        <w:rPr>
+          <w:color w:val="999999"/>
+        </w:rPr>
+        <w:t xml:space="preserve"> del proyecto se </w:t>
       </w:r>
       <w:r>
         <w:rPr>
@@ -5626,14 +5851,44 @@
         <w:rPr>
           <w:color w:val="999999"/>
         </w:rPr>
-        <w:t xml:space="preserve"> empleando las paletas de colores Identidad y Libertad correspondientes al brand Paka </w:t>
-      </w:r>
+        <w:t xml:space="preserve"> empleando las paletas de colores Identidad y Libertad correspondientes al </w:t>
+      </w:r>
+      <w:proofErr w:type="spellStart"/>
+      <w:r>
+        <w:rPr>
+          <w:color w:val="999999"/>
+        </w:rPr>
+        <w:t>brand</w:t>
+      </w:r>
+      <w:proofErr w:type="spellEnd"/>
+      <w:r>
+        <w:rPr>
+          <w:color w:val="999999"/>
+        </w:rPr>
+        <w:t xml:space="preserve"> </w:t>
+      </w:r>
+      <w:proofErr w:type="spellStart"/>
       <w:r>
         <w:rPr>
           <w:color w:val="999999"/>
         </w:rPr>
         <w:t>Paka</w:t>
       </w:r>
+      <w:proofErr w:type="spellEnd"/>
+      <w:r>
+        <w:rPr>
+          <w:color w:val="999999"/>
+        </w:rPr>
+        <w:t xml:space="preserve"> </w:t>
+      </w:r>
+      <w:proofErr w:type="spellStart"/>
+      <w:r>
+        <w:rPr>
+          <w:color w:val="999999"/>
+        </w:rPr>
+        <w:t>Paka</w:t>
+      </w:r>
+      <w:proofErr w:type="spellEnd"/>
       <w:r>
         <w:rPr>
           <w:color w:val="999999"/>
@@ -5662,7 +5917,19 @@
         <w:rPr>
           <w:color w:val="999999"/>
         </w:rPr>
-        <w:t>Diccionario Lengua de Señas Argentina Español del Ministerio de Cultura y Educación de la Nación Republica Argentina, 1997.</w:t>
+        <w:t xml:space="preserve">Diccionario Lengua de Señas Argentina Español del Ministerio de Cultura y Educación de la Nación </w:t>
+      </w:r>
+      <w:r>
+        <w:rPr>
+          <w:color w:val="999999"/>
+        </w:rPr>
+        <w:t>República</w:t>
+      </w:r>
+      <w:r>
+        <w:rPr>
+          <w:color w:val="999999"/>
+        </w:rPr>
+        <w:t xml:space="preserve"> Argentina, 1997.</w:t>
       </w:r>
     </w:p>
     <w:p/>

</xml_diff>